<commit_message>
desarrollo parte 4 ciclo
</commit_message>
<xml_diff>
--- a/Fundamentos_de_Marketing_Tradicional_y_Digital_Julio_Cárdenas.docx
+++ b/Fundamentos_de_Marketing_Tradicional_y_Digital_Julio_Cárdenas.docx
@@ -16,8 +16,8 @@
           <w:szCs w:val="44"/>
         </w:rPr>
       </w:pPr>
-      <w:bookmarkStart w:id="0" w:name="yui_3_15_0_2_1496960198449_25"/>
-      <w:bookmarkStart w:id="1" w:name="yui_3_15_0_2_1496960198449_24"/>
+      <w:bookmarkStart w:id="0" w:name="yui_3_15_0_2_1496960198449_24"/>
+      <w:bookmarkStart w:id="1" w:name="yui_3_15_0_2_1496960198449_25"/>
       <w:bookmarkEnd w:id="0"/>
       <w:bookmarkEnd w:id="1"/>
       <w:r>
@@ -1183,107 +1183,106 @@
         </w:rPr>
       </w:pPr>
       <w:r>
-        <w:rPr/>
-      </w:r>
-    </w:p>
-    <w:p>
-      <w:pPr>
-        <w:pStyle w:val="Cuerpodetexto"/>
-        <w:spacing w:lineRule="auto" w:line="360" w:before="0" w:after="0"/>
-        <w:contextualSpacing/>
-        <w:rPr/>
-      </w:pPr>
-      <w:r>
-        <w:rPr>
-          <w:b w:val="false"/>
-          <w:bCs w:val="false"/>
-          <w:i w:val="false"/>
-          <w:iCs w:val="false"/>
-          <w:sz w:val="24"/>
-          <w:szCs w:val="24"/>
-        </w:rPr>
-        <w:t>3. E</w:t>
-      </w:r>
-      <w:r>
-        <w:rPr>
-          <w:b w:val="false"/>
-          <w:bCs w:val="false"/>
-          <w:i w:val="false"/>
-          <w:iCs w:val="false"/>
-          <w:sz w:val="24"/>
-          <w:szCs w:val="24"/>
-        </w:rPr>
-        <w:t>strategia digital de Almacenes “El Despertar”.</w:t>
-      </w:r>
-    </w:p>
-    <w:p>
-      <w:pPr>
-        <w:pStyle w:val="Cuerpodetexto"/>
-        <w:spacing w:lineRule="auto" w:line="360" w:before="0" w:after="0"/>
-        <w:contextualSpacing/>
-        <w:rPr>
-          <w:b w:val="false"/>
-          <w:b w:val="false"/>
-          <w:bCs w:val="false"/>
-          <w:i w:val="false"/>
-          <w:i w:val="false"/>
-          <w:iCs w:val="false"/>
-          <w:sz w:val="24"/>
-          <w:szCs w:val="24"/>
-        </w:rPr>
-      </w:pPr>
-      <w:r>
-        <w:rPr/>
-      </w:r>
-    </w:p>
-    <w:p>
-      <w:pPr>
-        <w:pStyle w:val="Cuerpodetexto"/>
-        <w:spacing w:lineRule="auto" w:line="360" w:before="0" w:after="0"/>
-        <w:contextualSpacing/>
-        <w:rPr/>
-      </w:pPr>
-      <w:r>
-        <w:rPr>
-          <w:b w:val="false"/>
-          <w:bCs w:val="false"/>
-          <w:i w:val="false"/>
-          <w:iCs w:val="false"/>
-          <w:sz w:val="24"/>
-          <w:szCs w:val="24"/>
-        </w:rPr>
-        <w:t>Objetivo de la empresa: L</w:t>
-      </w:r>
-      <w:r>
-        <w:rPr>
-          <w:b w:val="false"/>
-          <w:bCs w:val="false"/>
-          <w:i w:val="false"/>
-          <w:iCs w:val="false"/>
-          <w:sz w:val="24"/>
-          <w:szCs w:val="24"/>
-        </w:rPr>
-        <w:t>ograr un equilibrio en su inversión publicitaria.</w:t>
-      </w:r>
-    </w:p>
-    <w:p>
-      <w:pPr>
-        <w:pStyle w:val="Cuerpodetexto"/>
-        <w:spacing w:lineRule="auto" w:line="360" w:before="0" w:after="0"/>
-        <w:contextualSpacing/>
-        <w:rPr>
-          <w:b w:val="false"/>
-          <w:b w:val="false"/>
-          <w:bCs w:val="false"/>
-          <w:i w:val="false"/>
-          <w:i w:val="false"/>
-          <w:iCs w:val="false"/>
-          <w:sz w:val="24"/>
-          <w:szCs w:val="24"/>
-        </w:rPr>
-      </w:pPr>
-      <w:r>
-        <w:rPr/>
+        <w:rPr>
+          <w:b w:val="false"/>
+          <w:bCs w:val="false"/>
+          <w:i w:val="false"/>
+          <w:iCs w:val="false"/>
+          <w:sz w:val="24"/>
+          <w:szCs w:val="24"/>
+        </w:rPr>
+      </w:r>
+    </w:p>
+    <w:p>
+      <w:pPr>
+        <w:pStyle w:val="Cuerpodetexto"/>
+        <w:spacing w:lineRule="auto" w:line="360" w:before="0" w:after="0"/>
+        <w:contextualSpacing/>
+        <w:rPr/>
+      </w:pPr>
+      <w:r>
+        <w:rPr>
+          <w:b w:val="false"/>
+          <w:bCs w:val="false"/>
+          <w:i w:val="false"/>
+          <w:iCs w:val="false"/>
+          <w:sz w:val="24"/>
+          <w:szCs w:val="24"/>
+        </w:rPr>
+        <w:t>3. Estrategia digital de Almacenes “El Despertar”.</w:t>
+      </w:r>
+    </w:p>
+    <w:p>
+      <w:pPr>
+        <w:pStyle w:val="Cuerpodetexto"/>
+        <w:spacing w:lineRule="auto" w:line="360" w:before="0" w:after="0"/>
+        <w:contextualSpacing/>
+        <w:rPr>
+          <w:b w:val="false"/>
+          <w:b w:val="false"/>
+          <w:bCs w:val="false"/>
+          <w:i w:val="false"/>
+          <w:i w:val="false"/>
+          <w:iCs w:val="false"/>
+          <w:sz w:val="24"/>
+          <w:szCs w:val="24"/>
+        </w:rPr>
+      </w:pPr>
+      <w:r>
+        <w:rPr>
+          <w:b w:val="false"/>
+          <w:bCs w:val="false"/>
+          <w:i w:val="false"/>
+          <w:iCs w:val="false"/>
+          <w:sz w:val="24"/>
+          <w:szCs w:val="24"/>
+        </w:rPr>
+      </w:r>
+    </w:p>
+    <w:p>
+      <w:pPr>
+        <w:pStyle w:val="Cuerpodetexto"/>
+        <w:spacing w:lineRule="auto" w:line="360" w:before="0" w:after="0"/>
+        <w:contextualSpacing/>
+        <w:rPr/>
+      </w:pPr>
+      <w:r>
+        <w:rPr>
+          <w:b w:val="false"/>
+          <w:bCs w:val="false"/>
+          <w:i w:val="false"/>
+          <w:iCs w:val="false"/>
+          <w:sz w:val="24"/>
+          <w:szCs w:val="24"/>
+        </w:rPr>
+        <w:t>Objetivo de la empresa: Lograr un equilibrio en su inversión publicitaria.</w:t>
+      </w:r>
+    </w:p>
+    <w:p>
+      <w:pPr>
+        <w:pStyle w:val="Cuerpodetexto"/>
+        <w:spacing w:lineRule="auto" w:line="360" w:before="0" w:after="0"/>
+        <w:contextualSpacing/>
+        <w:rPr>
+          <w:b w:val="false"/>
+          <w:b w:val="false"/>
+          <w:bCs w:val="false"/>
+          <w:i w:val="false"/>
+          <w:i w:val="false"/>
+          <w:iCs w:val="false"/>
+          <w:sz w:val="24"/>
+          <w:szCs w:val="24"/>
+        </w:rPr>
+      </w:pPr>
+      <w:r>
+        <w:rPr>
+          <w:b w:val="false"/>
+          <w:bCs w:val="false"/>
+          <w:i w:val="false"/>
+          <w:iCs w:val="false"/>
+          <w:sz w:val="24"/>
+          <w:szCs w:val="24"/>
+        </w:rPr>
       </w:r>
     </w:p>
     <w:p>
@@ -1436,350 +1435,282 @@
         </w:rPr>
       </w:pPr>
       <w:r>
-        <w:rPr/>
-      </w:r>
-    </w:p>
-    <w:p>
-      <w:pPr>
-        <w:pStyle w:val="Cuerpodetexto"/>
-        <w:spacing w:lineRule="auto" w:line="360" w:before="0" w:after="0"/>
-        <w:contextualSpacing/>
-        <w:rPr/>
-      </w:pPr>
-      <w:r>
-        <w:rPr>
-          <w:b w:val="false"/>
-          <w:bCs w:val="false"/>
-          <w:i w:val="false"/>
-          <w:iCs w:val="false"/>
-          <w:sz w:val="24"/>
-          <w:szCs w:val="24"/>
-        </w:rPr>
-        <w:t xml:space="preserve">Un diseñador usando los colores insignia de Almacenes “EL DESPERTAR” conseguir una publicidad de impacto donde invite a las personas a seguir su fanpage y a visitar su tienda virtual  y fisica. Donde al darle compartir a la fanpage en su muro personal etiquetando un minimo de 5 amigos, haciendo una captura de pantalla y enviarla como mensaje ya gano un descuento del 10% en el precio total de una serie de productos preseleccionados para esta oferta. El primer paso de esta estrategia seria hacer un anuncio pagado de quince dias para llegar a mas personas y de ahi las mismas personas se encargarian de difundir el mensaje. De esta forma </w:t>
-      </w:r>
-      <w:r>
-        <w:rPr>
-          <w:b w:val="false"/>
-          <w:bCs w:val="false"/>
-          <w:i w:val="false"/>
-          <w:iCs w:val="false"/>
-          <w:sz w:val="24"/>
-          <w:szCs w:val="24"/>
-        </w:rPr>
-        <w:t xml:space="preserve">se logra un incremento en los leads y se difunde el mensaje de manera fluida con una minima inversion en un corto periodo de tiempo. </w:t>
-      </w:r>
-    </w:p>
-    <w:p>
-      <w:pPr>
-        <w:pStyle w:val="Cuerpodetexto"/>
-        <w:spacing w:lineRule="auto" w:line="360" w:before="0" w:after="0"/>
-        <w:contextualSpacing/>
-        <w:rPr>
-          <w:b w:val="false"/>
-          <w:b w:val="false"/>
-          <w:bCs w:val="false"/>
-          <w:i w:val="false"/>
-          <w:i w:val="false"/>
-          <w:iCs w:val="false"/>
-          <w:sz w:val="24"/>
-          <w:szCs w:val="24"/>
-        </w:rPr>
-      </w:pPr>
-      <w:r>
-        <w:rPr/>
-      </w:r>
-    </w:p>
-    <w:p>
-      <w:pPr>
-        <w:pStyle w:val="Cuerpodetexto"/>
-        <w:spacing w:lineRule="auto" w:line="360" w:before="0" w:after="0"/>
-        <w:contextualSpacing/>
-        <w:rPr/>
-      </w:pPr>
-      <w:r>
-        <w:rPr>
-          <w:b w:val="false"/>
-          <w:bCs w:val="false"/>
-          <w:i w:val="false"/>
-          <w:iCs w:val="false"/>
-          <w:sz w:val="24"/>
-          <w:szCs w:val="24"/>
-        </w:rPr>
-        <w:t xml:space="preserve">Estas personas que han compartido la fanpage de </w:t>
-      </w:r>
-      <w:r>
-        <w:rPr>
-          <w:b w:val="false"/>
-          <w:bCs w:val="false"/>
-          <w:i w:val="false"/>
-          <w:iCs w:val="false"/>
-          <w:sz w:val="24"/>
-          <w:szCs w:val="24"/>
-        </w:rPr>
-        <w:t xml:space="preserve">Almacenes “EL DESPERTAR” </w:t>
-      </w:r>
-      <w:r>
-        <w:rPr>
-          <w:b w:val="false"/>
-          <w:bCs w:val="false"/>
-          <w:i w:val="false"/>
-          <w:iCs w:val="false"/>
-          <w:sz w:val="24"/>
-          <w:szCs w:val="24"/>
-        </w:rPr>
-        <w:t>en sus respectivos muros que ya tienen derecho a un descuento en los productos seleccionados del 10%  lo hacen por el interes de este premio y esto asegura que un porcentaje alto de leads seran convertidos a ventas siendo ellos mismos los que difundieron el mensaje permitiendonos ahorrar en costos de anuncios pagados. con esta estrategia logramos alcanzar los objetivos a y b ya que se incrementa los leads y a su vez esto lleva a la compra.</w:t>
-      </w:r>
-    </w:p>
-    <w:p>
-      <w:pPr>
-        <w:pStyle w:val="Cuerpodetexto"/>
-        <w:spacing w:lineRule="auto" w:line="360" w:before="0" w:after="0"/>
-        <w:contextualSpacing/>
-        <w:rPr/>
-      </w:pPr>
-      <w:r>
-        <w:rPr>
-          <w:b w:val="false"/>
-          <w:bCs w:val="false"/>
-          <w:i w:val="false"/>
-          <w:iCs w:val="false"/>
-          <w:sz w:val="24"/>
-          <w:szCs w:val="24"/>
-        </w:rPr>
-        <w:t xml:space="preserve">Para el punto c. que es </w:t>
-      </w:r>
-      <w:r>
-        <w:rPr>
-          <w:b w:val="false"/>
-          <w:bCs w:val="false"/>
-          <w:i w:val="false"/>
-          <w:iCs w:val="false"/>
-          <w:sz w:val="24"/>
-          <w:szCs w:val="24"/>
-        </w:rPr>
-        <w:t>Traer al medio digital el 5% de la poblacion alcanzada por medio tradicional (publicidad impresa en este caso.)</w:t>
-      </w:r>
-    </w:p>
-    <w:p>
-      <w:pPr>
-        <w:pStyle w:val="Cuerpodetexto"/>
-        <w:spacing w:lineRule="auto" w:line="360" w:before="0" w:after="0"/>
-        <w:contextualSpacing/>
-        <w:rPr>
-          <w:b w:val="false"/>
-          <w:b w:val="false"/>
-          <w:bCs w:val="false"/>
-          <w:i w:val="false"/>
-          <w:i w:val="false"/>
-          <w:iCs w:val="false"/>
-          <w:sz w:val="24"/>
-          <w:szCs w:val="24"/>
-        </w:rPr>
-      </w:pPr>
-      <w:r>
-        <w:rPr/>
-      </w:r>
-    </w:p>
-    <w:p>
-      <w:pPr>
-        <w:pStyle w:val="Cuerpodetexto"/>
-        <w:spacing w:lineRule="auto" w:line="360" w:before="0" w:after="0"/>
-        <w:contextualSpacing/>
-        <w:rPr/>
-      </w:pPr>
-      <w:r>
-        <w:rPr>
-          <w:b w:val="false"/>
-          <w:bCs w:val="false"/>
-          <w:i w:val="false"/>
-          <w:iCs w:val="false"/>
-          <w:sz w:val="24"/>
-          <w:szCs w:val="24"/>
-        </w:rPr>
-        <w:t>E</w:t>
-      </w:r>
-      <w:r>
-        <w:rPr>
-          <w:b w:val="false"/>
-          <w:bCs w:val="false"/>
-          <w:i w:val="false"/>
-          <w:iCs w:val="false"/>
-          <w:sz w:val="24"/>
-          <w:szCs w:val="24"/>
-        </w:rPr>
-        <w:t>STRATEGIA 2</w:t>
-      </w:r>
-    </w:p>
-    <w:p>
-      <w:pPr>
-        <w:pStyle w:val="Cuerpodetexto"/>
-        <w:spacing w:lineRule="auto" w:line="360" w:before="0" w:after="0"/>
-        <w:contextualSpacing/>
-        <w:rPr>
-          <w:b w:val="false"/>
-          <w:b w:val="false"/>
-          <w:bCs w:val="false"/>
-          <w:i w:val="false"/>
-          <w:i w:val="false"/>
-          <w:iCs w:val="false"/>
-          <w:sz w:val="24"/>
-          <w:szCs w:val="24"/>
-        </w:rPr>
-      </w:pPr>
-      <w:r>
-        <w:rPr/>
-      </w:r>
-    </w:p>
-    <w:p>
-      <w:pPr>
-        <w:pStyle w:val="Cuerpodetexto"/>
-        <w:spacing w:lineRule="auto" w:line="360" w:before="0" w:after="0"/>
-        <w:contextualSpacing/>
-        <w:rPr/>
-      </w:pPr>
-      <w:r>
-        <w:rPr>
-          <w:b w:val="false"/>
-          <w:bCs w:val="false"/>
-          <w:i w:val="false"/>
-          <w:iCs w:val="false"/>
-          <w:sz w:val="24"/>
-          <w:szCs w:val="24"/>
-        </w:rPr>
-        <w:t>S</w:t>
-      </w:r>
-      <w:r>
-        <w:rPr>
-          <w:b w:val="false"/>
-          <w:bCs w:val="false"/>
-          <w:i w:val="false"/>
-          <w:iCs w:val="false"/>
-          <w:sz w:val="24"/>
-          <w:szCs w:val="24"/>
-        </w:rPr>
-        <w:t xml:space="preserve">e haria por medio de otro concurso pero exclusivo de publicidad impresa donde siguiendo el patron de colores insignia y el mensaje invitando a las personas a interactuar incluir un codigo en volantes que al tomarle una foto “selfie” y publicarlo como comentario al dar “seguir” a nuestra pagina de Instagram participan en el concurso de un producto preseleccionado ( </w:t>
-      </w:r>
-      <w:r>
-        <w:rPr>
-          <w:b w:val="false"/>
-          <w:bCs w:val="false"/>
-          <w:i w:val="false"/>
-          <w:iCs w:val="false"/>
-          <w:sz w:val="24"/>
-          <w:szCs w:val="24"/>
-        </w:rPr>
-        <w:t xml:space="preserve">dentro de los terminos de el concurso esta ingresar en un buzon dicho volante en el punto de venta de donde se tomara el ganador y al buscar el codigo entre las publicaciones para verificar que la persona lo haya subido seleccionar al ganador </w:t>
-      </w:r>
-      <w:r>
-        <w:rPr>
-          <w:b w:val="false"/>
-          <w:bCs w:val="false"/>
-          <w:i w:val="false"/>
-          <w:iCs w:val="false"/>
-          <w:sz w:val="24"/>
-          <w:szCs w:val="24"/>
-        </w:rPr>
-        <w:t xml:space="preserve">) </w:t>
-      </w:r>
-    </w:p>
-    <w:p>
-      <w:pPr>
-        <w:pStyle w:val="Cuerpodetexto"/>
-        <w:spacing w:lineRule="auto" w:line="360" w:before="0" w:after="0"/>
-        <w:contextualSpacing/>
-        <w:rPr/>
-      </w:pPr>
-      <w:r>
-        <w:rPr>
-          <w:b w:val="false"/>
-          <w:bCs w:val="false"/>
-          <w:i w:val="false"/>
-          <w:iCs w:val="false"/>
-          <w:sz w:val="24"/>
-          <w:szCs w:val="24"/>
-        </w:rPr>
-        <w:t xml:space="preserve">De esta manera al las personas querer concursar van a ir a la red social Instagram y dar seguir lo que asegura que un porcentaje de las personas que recibieron estos volantes van a seguirnos en esta importante red social y asi alcanzar el 15% esperado de personas traidas al medio digital ( a lo menos 50 de cada 1000 volantes ) </w:t>
-      </w:r>
-      <w:r>
-        <w:rPr>
-          <w:b w:val="false"/>
-          <w:bCs w:val="false"/>
-          <w:i w:val="false"/>
-          <w:iCs w:val="false"/>
-          <w:sz w:val="24"/>
-          <w:szCs w:val="24"/>
-        </w:rPr>
-        <w:t>de igual forma al las personas regresar el volante para estar en el concurso tambien podemos reusar un porcentaje de estos y significaria ahorro a la hora de volver a imprimirlos.</w:t>
-      </w:r>
-    </w:p>
-    <w:p>
-      <w:pPr>
-        <w:pStyle w:val="Cuerpodetexto"/>
-        <w:spacing w:lineRule="auto" w:line="360" w:before="0" w:after="0"/>
-        <w:contextualSpacing/>
-        <w:rPr>
-          <w:b w:val="false"/>
-          <w:b w:val="false"/>
-          <w:bCs w:val="false"/>
-          <w:i w:val="false"/>
-          <w:i w:val="false"/>
-          <w:iCs w:val="false"/>
-          <w:sz w:val="24"/>
-          <w:szCs w:val="24"/>
-        </w:rPr>
-      </w:pPr>
-      <w:r>
-        <w:rPr/>
-      </w:r>
-    </w:p>
-    <w:p>
-      <w:pPr>
-        <w:pStyle w:val="Cuerpodetexto"/>
-        <w:spacing w:lineRule="auto" w:line="360" w:before="0" w:after="0"/>
-        <w:contextualSpacing/>
-        <w:rPr/>
-      </w:pPr>
-      <w:r>
-        <w:rPr>
-          <w:b w:val="false"/>
-          <w:bCs w:val="false"/>
-          <w:i w:val="false"/>
-          <w:iCs w:val="false"/>
-          <w:sz w:val="24"/>
-          <w:szCs w:val="24"/>
-        </w:rPr>
-        <w:t xml:space="preserve">Las 7P en la estrategia </w:t>
-      </w:r>
-      <w:r>
-        <w:rPr>
-          <w:b w:val="false"/>
-          <w:bCs w:val="false"/>
-          <w:i w:val="false"/>
-          <w:iCs w:val="false"/>
-          <w:sz w:val="24"/>
-          <w:szCs w:val="24"/>
-        </w:rPr>
-        <w:t>1.</w:t>
-      </w:r>
-    </w:p>
-    <w:p>
-      <w:pPr>
-        <w:pStyle w:val="Cuerpodetexto"/>
-        <w:spacing w:lineRule="auto" w:line="360" w:before="0" w:after="0"/>
-        <w:contextualSpacing/>
-        <w:rPr>
-          <w:b w:val="false"/>
-          <w:b w:val="false"/>
-          <w:bCs w:val="false"/>
-          <w:i w:val="false"/>
-          <w:i w:val="false"/>
-          <w:iCs w:val="false"/>
-          <w:sz w:val="24"/>
-          <w:szCs w:val="24"/>
-        </w:rPr>
-      </w:pPr>
-      <w:r>
-        <w:rPr/>
+        <w:rPr>
+          <w:b w:val="false"/>
+          <w:bCs w:val="false"/>
+          <w:i w:val="false"/>
+          <w:iCs w:val="false"/>
+          <w:sz w:val="24"/>
+          <w:szCs w:val="24"/>
+        </w:rPr>
+      </w:r>
+    </w:p>
+    <w:p>
+      <w:pPr>
+        <w:pStyle w:val="Cuerpodetexto"/>
+        <w:spacing w:lineRule="auto" w:line="360" w:before="0" w:after="0"/>
+        <w:contextualSpacing/>
+        <w:rPr/>
+      </w:pPr>
+      <w:r>
+        <w:rPr>
+          <w:b w:val="false"/>
+          <w:bCs w:val="false"/>
+          <w:i w:val="false"/>
+          <w:iCs w:val="false"/>
+          <w:sz w:val="24"/>
+          <w:szCs w:val="24"/>
+        </w:rPr>
+        <w:t xml:space="preserve">Un diseñador usando los colores insignia de Almacenes “EL DESPERTAR” conseguir una publicidad de impacto donde invite a las personas a seguir su fanpage y a visitar su tienda virtual  y fisica. Donde al darle compartir a la fanpage en su muro personal etiquetando un minimo de 5 amigos, haciendo una captura de pantalla y enviarla como mensaje ya gano un descuento del 10% en el precio total de una serie de productos preseleccionados para esta oferta. El primer paso de esta estrategia seria hacer un anuncio pagado de quince dias para llegar a mas personas y de ahi las mismas personas se encargarian de difundir el mensaje. De esta forma se logra un incremento en los leads y se difunde el mensaje de manera fluida con una minima inversion en un corto periodo de tiempo. </w:t>
+      </w:r>
+    </w:p>
+    <w:p>
+      <w:pPr>
+        <w:pStyle w:val="Cuerpodetexto"/>
+        <w:spacing w:lineRule="auto" w:line="360" w:before="0" w:after="0"/>
+        <w:contextualSpacing/>
+        <w:rPr>
+          <w:b w:val="false"/>
+          <w:b w:val="false"/>
+          <w:bCs w:val="false"/>
+          <w:i w:val="false"/>
+          <w:i w:val="false"/>
+          <w:iCs w:val="false"/>
+          <w:sz w:val="24"/>
+          <w:szCs w:val="24"/>
+        </w:rPr>
+      </w:pPr>
+      <w:r>
+        <w:rPr>
+          <w:b w:val="false"/>
+          <w:bCs w:val="false"/>
+          <w:i w:val="false"/>
+          <w:iCs w:val="false"/>
+          <w:sz w:val="24"/>
+          <w:szCs w:val="24"/>
+        </w:rPr>
+      </w:r>
+    </w:p>
+    <w:p>
+      <w:pPr>
+        <w:pStyle w:val="Cuerpodetexto"/>
+        <w:spacing w:lineRule="auto" w:line="360" w:before="0" w:after="0"/>
+        <w:contextualSpacing/>
+        <w:rPr/>
+      </w:pPr>
+      <w:r>
+        <w:rPr>
+          <w:b w:val="false"/>
+          <w:bCs w:val="false"/>
+          <w:i w:val="false"/>
+          <w:iCs w:val="false"/>
+          <w:sz w:val="24"/>
+          <w:szCs w:val="24"/>
+        </w:rPr>
+        <w:t>Estas personas que han compartido la fanpage de Almacenes “EL DESPERTAR” en sus respectivos muros que ya tienen derecho a un descuento en los productos seleccionados del 10%  lo hacen por el interes de este premio y esto asegura que un porcentaje alto de leads seran convertidos a ventas siendo ellos mismos los que difundieron el mensaje permitiendonos ahorrar en costos de anuncios pagados. con esta estrategia logramos alcanzar los objetivos a y b ya que se incrementa los leads y a su vez esto lleva a la compra.</w:t>
+      </w:r>
+    </w:p>
+    <w:p>
+      <w:pPr>
+        <w:pStyle w:val="Cuerpodetexto"/>
+        <w:spacing w:lineRule="auto" w:line="360" w:before="0" w:after="0"/>
+        <w:contextualSpacing/>
+        <w:rPr/>
+      </w:pPr>
+      <w:r>
+        <w:rPr>
+          <w:b w:val="false"/>
+          <w:bCs w:val="false"/>
+          <w:i w:val="false"/>
+          <w:iCs w:val="false"/>
+          <w:sz w:val="24"/>
+          <w:szCs w:val="24"/>
+        </w:rPr>
+        <w:t>Para el punto c. que es Traer al medio digital el 5% de la poblacion alcanzada por medio tradicional (publicidad impresa en este caso.)</w:t>
+      </w:r>
+    </w:p>
+    <w:p>
+      <w:pPr>
+        <w:pStyle w:val="Cuerpodetexto"/>
+        <w:spacing w:lineRule="auto" w:line="360" w:before="0" w:after="0"/>
+        <w:contextualSpacing/>
+        <w:rPr>
+          <w:b w:val="false"/>
+          <w:b w:val="false"/>
+          <w:bCs w:val="false"/>
+          <w:i w:val="false"/>
+          <w:i w:val="false"/>
+          <w:iCs w:val="false"/>
+          <w:sz w:val="24"/>
+          <w:szCs w:val="24"/>
+        </w:rPr>
+      </w:pPr>
+      <w:r>
+        <w:rPr>
+          <w:b w:val="false"/>
+          <w:bCs w:val="false"/>
+          <w:i w:val="false"/>
+          <w:iCs w:val="false"/>
+          <w:sz w:val="24"/>
+          <w:szCs w:val="24"/>
+        </w:rPr>
+      </w:r>
+    </w:p>
+    <w:p>
+      <w:pPr>
+        <w:pStyle w:val="Cuerpodetexto"/>
+        <w:spacing w:lineRule="auto" w:line="360" w:before="0" w:after="0"/>
+        <w:contextualSpacing/>
+        <w:rPr/>
+      </w:pPr>
+      <w:r>
+        <w:rPr>
+          <w:b w:val="false"/>
+          <w:bCs w:val="false"/>
+          <w:i w:val="false"/>
+          <w:iCs w:val="false"/>
+          <w:sz w:val="24"/>
+          <w:szCs w:val="24"/>
+        </w:rPr>
+        <w:t>ESTRATEGIA 2</w:t>
+      </w:r>
+    </w:p>
+    <w:p>
+      <w:pPr>
+        <w:pStyle w:val="Cuerpodetexto"/>
+        <w:spacing w:lineRule="auto" w:line="360" w:before="0" w:after="0"/>
+        <w:contextualSpacing/>
+        <w:rPr>
+          <w:b w:val="false"/>
+          <w:b w:val="false"/>
+          <w:bCs w:val="false"/>
+          <w:i w:val="false"/>
+          <w:i w:val="false"/>
+          <w:iCs w:val="false"/>
+          <w:sz w:val="24"/>
+          <w:szCs w:val="24"/>
+        </w:rPr>
+      </w:pPr>
+      <w:r>
+        <w:rPr>
+          <w:b w:val="false"/>
+          <w:bCs w:val="false"/>
+          <w:i w:val="false"/>
+          <w:iCs w:val="false"/>
+          <w:sz w:val="24"/>
+          <w:szCs w:val="24"/>
+        </w:rPr>
+      </w:r>
+    </w:p>
+    <w:p>
+      <w:pPr>
+        <w:pStyle w:val="Cuerpodetexto"/>
+        <w:spacing w:lineRule="auto" w:line="360" w:before="0" w:after="0"/>
+        <w:contextualSpacing/>
+        <w:rPr/>
+      </w:pPr>
+      <w:r>
+        <w:rPr>
+          <w:b w:val="false"/>
+          <w:bCs w:val="false"/>
+          <w:i w:val="false"/>
+          <w:iCs w:val="false"/>
+          <w:sz w:val="24"/>
+          <w:szCs w:val="24"/>
+        </w:rPr>
+        <w:t xml:space="preserve">Se haria por medio de otro concurso pero exclusivo de publicidad impresa donde siguiendo el patron de colores insignia y el mensaje invitando a las personas a interactuar incluir un codigo en volantes que al tomarle una foto “selfie” y publicarlo como comentario al dar “seguir” a nuestra pagina de Instagram participan en el concurso de un producto preseleccionado ( dentro de los terminos de el concurso esta ingresar en un buzon dicho volante en el punto de venta de donde se tomara el ganador y al buscar el codigo entre las publicaciones para verificar que la persona lo haya subido seleccionar al ganador ) </w:t>
+      </w:r>
+    </w:p>
+    <w:p>
+      <w:pPr>
+        <w:pStyle w:val="Cuerpodetexto"/>
+        <w:spacing w:lineRule="auto" w:line="360" w:before="0" w:after="0"/>
+        <w:contextualSpacing/>
+        <w:rPr/>
+      </w:pPr>
+      <w:r>
+        <w:rPr>
+          <w:b w:val="false"/>
+          <w:bCs w:val="false"/>
+          <w:i w:val="false"/>
+          <w:iCs w:val="false"/>
+          <w:sz w:val="24"/>
+          <w:szCs w:val="24"/>
+        </w:rPr>
+        <w:t>De esta manera al las personas querer concursar van a ir a la red social Instagram y dar seguir lo que asegura que un porcentaje de las personas que recibieron estos volantes van a seguirnos en esta importante red social y asi alcanzar el 15% esperado de personas traidas al medio digital ( a lo menos 50 de cada 1000 volantes ) de igual forma al las personas regresar el volante para estar en el concurso tambien podemos reusar un porcentaje de estos y significaria ahorro a la hora de volver a imprimirlos.</w:t>
+      </w:r>
+    </w:p>
+    <w:p>
+      <w:pPr>
+        <w:pStyle w:val="Cuerpodetexto"/>
+        <w:spacing w:lineRule="auto" w:line="360" w:before="0" w:after="0"/>
+        <w:contextualSpacing/>
+        <w:rPr>
+          <w:b w:val="false"/>
+          <w:b w:val="false"/>
+          <w:bCs w:val="false"/>
+          <w:i w:val="false"/>
+          <w:i w:val="false"/>
+          <w:iCs w:val="false"/>
+          <w:sz w:val="24"/>
+          <w:szCs w:val="24"/>
+        </w:rPr>
+      </w:pPr>
+      <w:r>
+        <w:rPr>
+          <w:b w:val="false"/>
+          <w:bCs w:val="false"/>
+          <w:i w:val="false"/>
+          <w:iCs w:val="false"/>
+          <w:sz w:val="24"/>
+          <w:szCs w:val="24"/>
+        </w:rPr>
+      </w:r>
+    </w:p>
+    <w:p>
+      <w:pPr>
+        <w:pStyle w:val="Cuerpodetexto"/>
+        <w:spacing w:lineRule="auto" w:line="360" w:before="0" w:after="0"/>
+        <w:contextualSpacing/>
+        <w:rPr/>
+      </w:pPr>
+      <w:r>
+        <w:rPr>
+          <w:b w:val="false"/>
+          <w:bCs w:val="false"/>
+          <w:i w:val="false"/>
+          <w:iCs w:val="false"/>
+          <w:sz w:val="24"/>
+          <w:szCs w:val="24"/>
+        </w:rPr>
+        <w:t>Las 7P en la estrategia 1.</w:t>
+      </w:r>
+    </w:p>
+    <w:p>
+      <w:pPr>
+        <w:pStyle w:val="Cuerpodetexto"/>
+        <w:spacing w:lineRule="auto" w:line="360" w:before="0" w:after="0"/>
+        <w:contextualSpacing/>
+        <w:rPr>
+          <w:b w:val="false"/>
+          <w:b w:val="false"/>
+          <w:bCs w:val="false"/>
+          <w:i w:val="false"/>
+          <w:i w:val="false"/>
+          <w:iCs w:val="false"/>
+          <w:sz w:val="24"/>
+          <w:szCs w:val="24"/>
+        </w:rPr>
+      </w:pPr>
+      <w:r>
+        <w:rPr>
+          <w:b w:val="false"/>
+          <w:bCs w:val="false"/>
+          <w:i w:val="false"/>
+          <w:iCs w:val="false"/>
+          <w:sz w:val="24"/>
+          <w:szCs w:val="24"/>
+        </w:rPr>
       </w:r>
     </w:p>
     <w:p>
@@ -1847,18 +1778,7 @@
           <w:sz w:val="24"/>
           <w:szCs w:val="24"/>
         </w:rPr>
-        <w:t xml:space="preserve">Al conocer ley de oferta y demanda sabemos que el producto mas buscado es el mas valorizado. Pero al contrario de lo que se pueda pensar parte de esta estrategia es mantener un precio que invite al comprador a </w:t>
-      </w:r>
-      <w:r>
-        <w:rPr>
-          <w:b w:val="false"/>
-          <w:bCs w:val="false"/>
-          <w:i w:val="false"/>
-          <w:iCs w:val="false"/>
-          <w:sz w:val="24"/>
-          <w:szCs w:val="24"/>
-        </w:rPr>
-        <w:t>participar de esta y que no piense que no hay beneficio y que puede adquirirlo luego.</w:t>
+        <w:t>Al conocer ley de oferta y demanda sabemos que el producto mas buscado es el mas valorizado. Pero al contrario de lo que se pueda pensar parte de esta estrategia es mantener un precio que invite al comprador a participar de esta y que no piense que no hay beneficio y que puede adquirirlo luego.</w:t>
       </w:r>
     </w:p>
     <w:p>
@@ -1892,18 +1812,7 @@
           <w:sz w:val="24"/>
           <w:szCs w:val="24"/>
         </w:rPr>
-        <w:t xml:space="preserve"> </w:t>
-      </w:r>
-      <w:r>
-        <w:rPr>
-          <w:b w:val="false"/>
-          <w:bCs w:val="false"/>
-          <w:i w:val="false"/>
-          <w:iCs w:val="false"/>
-          <w:sz w:val="24"/>
-          <w:szCs w:val="24"/>
-        </w:rPr>
-        <w:t>Es importante que en las publicaciones y medios impresos siempre este presente la direccion e indicaciones de como llegar al punto de venta con mensajes como  (visitanos) (Te esperamos para hacerte sentir en casa, en familia)</w:t>
+        <w:t xml:space="preserve"> Es importante que en las publicaciones y medios impresos siempre este presente la direccion e indicaciones de como llegar al punto de venta con mensajes como  (visitanos) (Te esperamos para hacerte sentir en casa, en familia)</w:t>
       </w:r>
     </w:p>
     <w:p>
@@ -2008,18 +1917,7 @@
           <w:sz w:val="24"/>
           <w:szCs w:val="24"/>
         </w:rPr>
-        <w:t xml:space="preserve">la intencion es llegar a las personas y tomando en cuenta mediante el trabajo estadistico las necesidades mas recurrentes de los mismos conseguir la manera de q el cliente-comprador se sienta satisfecho e identificado con cada promocion de esta estrategia </w:t>
-      </w:r>
-      <w:r>
-        <w:rPr>
-          <w:b w:val="false"/>
-          <w:bCs w:val="false"/>
-          <w:i w:val="false"/>
-          <w:iCs w:val="false"/>
-          <w:sz w:val="24"/>
-          <w:szCs w:val="24"/>
-        </w:rPr>
-        <w:t>y de esta forma poder segmentar la audiencia con mayor claridad y enfoque a las necesidades de cada segmeno.</w:t>
+        <w:t>la intencion es llegar a las personas y tomando en cuenta mediante el trabajo estadistico las necesidades mas recurrentes de los mismos conseguir la manera de q el cliente-comprador se sienta satisfecho e identificado con cada promocion de esta estrategia y de esta forma poder segmentar la audiencia con mayor claridad y enfoque a las necesidades de cada segmeno.</w:t>
       </w:r>
     </w:p>
     <w:p>
@@ -2087,18 +1985,7 @@
           <w:sz w:val="24"/>
           <w:szCs w:val="24"/>
         </w:rPr>
-        <w:t xml:space="preserve"> </w:t>
-      </w:r>
-      <w:r>
-        <w:rPr>
-          <w:b w:val="false"/>
-          <w:bCs w:val="false"/>
-          <w:i w:val="false"/>
-          <w:iCs w:val="false"/>
-          <w:sz w:val="24"/>
-          <w:szCs w:val="24"/>
-        </w:rPr>
-        <w:t xml:space="preserve">Toda la logistica requerida para que los clientes o futuros compradores tengan conocimiento tanto de la promocion como de los productos promocionados, haciendo una campaña agresiva en medios digitales donde se invite a las personas a visitar las redes sociales y demostrarle que satisfacer sus necesidades no cuesta mas. </w:t>
+        <w:t xml:space="preserve"> Toda la logistica requerida para que los clientes o futuros compradores tengan conocimiento tanto de la promocion como de los productos promocionados, haciendo una campaña agresiva en medios digitales donde se invite a las personas a visitar las redes sociales y demostrarle que satisfacer sus necesidades no cuesta mas. </w:t>
       </w:r>
     </w:p>
     <w:p>
@@ -2124,8 +2011,38 @@
           <w:sz w:val="24"/>
           <w:szCs w:val="24"/>
         </w:rPr>
-        <w:t>P</w:t>
-      </w:r>
+        <w:t>Para la estrategia dos no listare las 7P puesto que se trata de estrategias similares en logistica con los mismos intereses y objetivos y haria redundante la lectura de este documento.</w:t>
+      </w:r>
+    </w:p>
+    <w:p>
+      <w:pPr>
+        <w:pStyle w:val="Cuerpodetexto"/>
+        <w:spacing w:lineRule="auto" w:line="360" w:before="0" w:after="0"/>
+        <w:contextualSpacing/>
+        <w:rPr>
+          <w:b w:val="false"/>
+          <w:b w:val="false"/>
+          <w:bCs w:val="false"/>
+          <w:sz w:val="24"/>
+          <w:szCs w:val="24"/>
+        </w:rPr>
+      </w:pPr>
+      <w:r>
+        <w:rPr>
+          <w:b w:val="false"/>
+          <w:bCs w:val="false"/>
+          <w:sz w:val="24"/>
+          <w:szCs w:val="24"/>
+        </w:rPr>
+      </w:r>
+    </w:p>
+    <w:p>
+      <w:pPr>
+        <w:pStyle w:val="Cuerpodetexto"/>
+        <w:spacing w:lineRule="auto" w:line="360" w:before="0" w:after="0"/>
+        <w:contextualSpacing/>
+        <w:rPr/>
+      </w:pPr>
       <w:r>
         <w:rPr>
           <w:b w:val="false"/>
@@ -2135,138 +2052,631 @@
           <w:sz w:val="24"/>
           <w:szCs w:val="24"/>
         </w:rPr>
-        <w:t>ara la estrategia dos no listare las 7P puesto que se trata de estrategias similares en logistica con los mismos intereses y objetivos y haria redundante la lectura de este documento.</w:t>
-      </w:r>
-    </w:p>
-    <w:p>
-      <w:pPr>
-        <w:pStyle w:val="Cuerpodetexto"/>
-        <w:spacing w:lineRule="auto" w:line="360" w:before="0" w:after="0"/>
-        <w:contextualSpacing/>
-        <w:rPr>
-          <w:b w:val="false"/>
-          <w:b w:val="false"/>
-          <w:bCs w:val="false"/>
-          <w:sz w:val="24"/>
-          <w:szCs w:val="24"/>
-        </w:rPr>
-      </w:pPr>
-      <w:r>
-        <w:rPr>
-          <w:b/>
-          <w:bCs/>
+        <w:t xml:space="preserve">4. Selecciona dos </w:t>
+      </w:r>
+      <w:r>
+        <w:rPr>
+          <w:b w:val="false"/>
+          <w:bCs w:val="false"/>
           <w:i/>
           <w:iCs/>
-        </w:rPr>
-      </w:r>
-    </w:p>
-    <w:p>
-      <w:pPr>
-        <w:pStyle w:val="Cuerpodetexto"/>
-        <w:spacing w:lineRule="auto" w:line="360" w:before="0" w:after="0"/>
-        <w:contextualSpacing/>
-        <w:rPr>
-          <w:b/>
-          <w:b/>
-          <w:bCs/>
-          <w:i/>
+          <w:sz w:val="24"/>
+          <w:szCs w:val="24"/>
+        </w:rPr>
+        <w:t>e</w:t>
+      </w:r>
+      <w:r>
+        <w:rPr>
+          <w:b w:val="false"/>
+          <w:bCs w:val="false"/>
+          <w:i w:val="false"/>
+          <w:iCs w:val="false"/>
+          <w:sz w:val="24"/>
+          <w:szCs w:val="24"/>
+        </w:rPr>
+        <w:t>strategias orientadas al cliente.</w:t>
+      </w:r>
+    </w:p>
+    <w:p>
+      <w:pPr>
+        <w:pStyle w:val="Cuerpodetexto"/>
+        <w:spacing w:lineRule="auto" w:line="360" w:before="0" w:after="0"/>
+        <w:contextualSpacing/>
+        <w:rPr>
+          <w:b w:val="false"/>
+          <w:b w:val="false"/>
+          <w:bCs w:val="false"/>
+          <w:i w:val="false"/>
+          <w:i w:val="false"/>
+          <w:iCs w:val="false"/>
+          <w:sz w:val="24"/>
+          <w:szCs w:val="24"/>
+        </w:rPr>
+      </w:pPr>
+      <w:r>
+        <w:rPr>
+          <w:b w:val="false"/>
+          <w:bCs w:val="false"/>
+          <w:i w:val="false"/>
+          <w:iCs w:val="false"/>
+          <w:sz w:val="24"/>
+          <w:szCs w:val="24"/>
+        </w:rPr>
+      </w:r>
+    </w:p>
+    <w:p>
+      <w:pPr>
+        <w:pStyle w:val="Cuerpodetexto"/>
+        <w:spacing w:lineRule="auto" w:line="360" w:before="0" w:after="0"/>
+        <w:contextualSpacing/>
+        <w:rPr>
+          <w:b w:val="false"/>
+          <w:b w:val="false"/>
+          <w:bCs w:val="false"/>
+          <w:i w:val="false"/>
+          <w:i w:val="false"/>
+          <w:iCs w:val="false"/>
+          <w:sz w:val="24"/>
+          <w:szCs w:val="24"/>
+        </w:rPr>
+      </w:pPr>
+      <w:r>
+        <w:rPr>
+          <w:b w:val="false"/>
+          <w:bCs w:val="false"/>
+          <w:i w:val="false"/>
+          <w:iCs w:val="false"/>
+          <w:sz w:val="24"/>
+          <w:szCs w:val="24"/>
+        </w:rPr>
+        <w:t xml:space="preserve">Una estrategjia enfocada al cliente debe buscar cumplir con ciertos aspectos como lo son </w:t>
+      </w:r>
+      <w:r>
+        <w:rPr>
+          <w:b w:val="false"/>
+          <w:bCs w:val="false"/>
           <w:i/>
           <w:iCs/>
-        </w:rPr>
-      </w:pPr>
-      <w:r>
-        <w:rPr>
-          <w:b w:val="false"/>
-          <w:bCs w:val="false"/>
-          <w:i/>
-          <w:iCs/>
-          <w:sz w:val="24"/>
-          <w:szCs w:val="24"/>
-        </w:rPr>
-        <w:t xml:space="preserve">4. </w:t>
-      </w:r>
-      <w:r>
-        <w:rPr>
-          <w:b w:val="false"/>
-          <w:bCs w:val="false"/>
-          <w:i w:val="false"/>
-          <w:iCs w:val="false"/>
-          <w:sz w:val="24"/>
-          <w:szCs w:val="24"/>
-        </w:rPr>
-        <w:t>Estrategias orientadas al cliente.</w:t>
-      </w:r>
-    </w:p>
-    <w:p>
-      <w:pPr>
-        <w:pStyle w:val="Cuerpodetexto"/>
-        <w:spacing w:lineRule="auto" w:line="360" w:before="0" w:after="0"/>
-        <w:contextualSpacing/>
-        <w:rPr>
-          <w:b w:val="false"/>
-          <w:b w:val="false"/>
-          <w:bCs w:val="false"/>
-          <w:i w:val="false"/>
-          <w:i w:val="false"/>
-          <w:iCs w:val="false"/>
-          <w:sz w:val="24"/>
-          <w:szCs w:val="24"/>
-        </w:rPr>
-      </w:pPr>
-      <w:r>
-        <w:rPr>
-          <w:b/>
-          <w:bCs/>
-          <w:i/>
-          <w:iCs/>
-        </w:rPr>
-      </w:r>
-    </w:p>
-    <w:p>
-      <w:pPr>
-        <w:pStyle w:val="Cuerpodetexto"/>
-        <w:spacing w:lineRule="auto" w:line="360" w:before="0" w:after="0"/>
-        <w:contextualSpacing/>
-        <w:rPr>
-          <w:b w:val="false"/>
-          <w:b w:val="false"/>
-          <w:bCs w:val="false"/>
-          <w:i w:val="false"/>
-          <w:i w:val="false"/>
-          <w:iCs w:val="false"/>
-          <w:sz w:val="24"/>
-          <w:szCs w:val="24"/>
-        </w:rPr>
-      </w:pPr>
-      <w:r>
-        <w:rPr>
-          <w:b/>
-          <w:bCs/>
-          <w:i/>
-          <w:iCs/>
-        </w:rPr>
-      </w:r>
-    </w:p>
-    <w:p>
-      <w:pPr>
-        <w:pStyle w:val="Cuerpodetexto"/>
-        <w:spacing w:lineRule="auto" w:line="360" w:before="0" w:after="0"/>
-        <w:contextualSpacing/>
-        <w:rPr>
-          <w:b w:val="false"/>
-          <w:b w:val="false"/>
-          <w:bCs w:val="false"/>
-          <w:sz w:val="24"/>
-          <w:szCs w:val="24"/>
-        </w:rPr>
-      </w:pPr>
-      <w:r>
-        <w:rPr>
-          <w:b/>
-          <w:bCs/>
-          <w:i w:val="false"/>
-          <w:iCs w:val="false"/>
-        </w:rPr>
+          <w:sz w:val="24"/>
+          <w:szCs w:val="24"/>
+        </w:rPr>
+        <w:t xml:space="preserve">desarrollo, mantenimiento y fidelizacion </w:t>
+      </w:r>
+      <w:r>
+        <w:rPr>
+          <w:b w:val="false"/>
+          <w:bCs w:val="false"/>
+          <w:i w:val="false"/>
+          <w:iCs w:val="false"/>
+          <w:sz w:val="24"/>
+          <w:szCs w:val="24"/>
+        </w:rPr>
+        <w:t>del mismo sin olvidar tener en cuenta el ciclo de vida de un cliente que es la interaccion del ya mencionado con la empresa y sus ciclos.</w:t>
+      </w:r>
+    </w:p>
+    <w:p>
+      <w:pPr>
+        <w:pStyle w:val="Cuerpodetexto"/>
+        <w:spacing w:lineRule="auto" w:line="360" w:before="0" w:after="0"/>
+        <w:contextualSpacing/>
+        <w:rPr>
+          <w:b w:val="false"/>
+          <w:b w:val="false"/>
+          <w:bCs w:val="false"/>
+          <w:i w:val="false"/>
+          <w:i w:val="false"/>
+          <w:iCs w:val="false"/>
+          <w:sz w:val="24"/>
+          <w:szCs w:val="24"/>
+        </w:rPr>
+      </w:pPr>
+      <w:r>
+        <w:rPr>
+          <w:b w:val="false"/>
+          <w:bCs w:val="false"/>
+          <w:i w:val="false"/>
+          <w:iCs w:val="false"/>
+          <w:sz w:val="24"/>
+          <w:szCs w:val="24"/>
+        </w:rPr>
+      </w:r>
+    </w:p>
+    <w:p>
+      <w:pPr>
+        <w:pStyle w:val="Cuerpodetexto"/>
+        <w:spacing w:lineRule="auto" w:line="360" w:before="0" w:after="0"/>
+        <w:contextualSpacing/>
+        <w:rPr>
+          <w:b w:val="false"/>
+          <w:b w:val="false"/>
+          <w:bCs w:val="false"/>
+          <w:i w:val="false"/>
+          <w:i w:val="false"/>
+          <w:iCs w:val="false"/>
+          <w:sz w:val="24"/>
+          <w:szCs w:val="24"/>
+        </w:rPr>
+      </w:pPr>
+      <w:r>
+        <w:rPr>
+          <w:b w:val="false"/>
+          <w:bCs w:val="false"/>
+          <w:i w:val="false"/>
+          <w:iCs w:val="false"/>
+          <w:sz w:val="24"/>
+          <w:szCs w:val="24"/>
+        </w:rPr>
+        <w:t>Estrategia 1</w:t>
+      </w:r>
+    </w:p>
+    <w:p>
+      <w:pPr>
+        <w:pStyle w:val="Cuerpodetexto"/>
+        <w:spacing w:lineRule="auto" w:line="360" w:before="0" w:after="0"/>
+        <w:contextualSpacing/>
+        <w:rPr>
+          <w:b w:val="false"/>
+          <w:b w:val="false"/>
+          <w:bCs w:val="false"/>
+          <w:i w:val="false"/>
+          <w:i w:val="false"/>
+          <w:iCs w:val="false"/>
+          <w:sz w:val="24"/>
+          <w:szCs w:val="24"/>
+        </w:rPr>
+      </w:pPr>
+      <w:r>
+        <w:rPr>
+          <w:b w:val="false"/>
+          <w:bCs w:val="false"/>
+          <w:i w:val="false"/>
+          <w:iCs w:val="false"/>
+          <w:sz w:val="24"/>
+          <w:szCs w:val="24"/>
+        </w:rPr>
+      </w:r>
+    </w:p>
+    <w:p>
+      <w:pPr>
+        <w:pStyle w:val="Cuerpodetexto"/>
+        <w:spacing w:lineRule="auto" w:line="360" w:before="0" w:after="0"/>
+        <w:contextualSpacing/>
+        <w:rPr>
+          <w:b w:val="false"/>
+          <w:b w:val="false"/>
+          <w:bCs w:val="false"/>
+          <w:i w:val="false"/>
+          <w:i w:val="false"/>
+          <w:iCs w:val="false"/>
+          <w:sz w:val="24"/>
+          <w:szCs w:val="24"/>
+        </w:rPr>
+      </w:pPr>
+      <w:r>
+        <w:rPr>
+          <w:b w:val="false"/>
+          <w:bCs w:val="false"/>
+          <w:i w:val="false"/>
+          <w:iCs w:val="false"/>
+          <w:sz w:val="24"/>
+          <w:szCs w:val="24"/>
+        </w:rPr>
+        <w:t>Campaña orientada al desarrollo de clientes (Abrir mercado) Mediante la cual se busca conseguir nuevos clientes basados en los gustos y necesidaddes de la poblacion o segmento de la misma que se quiere abordar y acercar la empreasa a ellos. La estrategia seria…</w:t>
+      </w:r>
+    </w:p>
+    <w:p>
+      <w:pPr>
+        <w:pStyle w:val="Cuerpodetexto"/>
+        <w:spacing w:lineRule="auto" w:line="360" w:before="0" w:after="0"/>
+        <w:contextualSpacing/>
+        <w:rPr>
+          <w:b w:val="false"/>
+          <w:b w:val="false"/>
+          <w:bCs w:val="false"/>
+          <w:i w:val="false"/>
+          <w:i w:val="false"/>
+          <w:iCs w:val="false"/>
+          <w:sz w:val="24"/>
+          <w:szCs w:val="24"/>
+        </w:rPr>
+      </w:pPr>
+      <w:r>
+        <w:rPr>
+          <w:b w:val="false"/>
+          <w:bCs w:val="false"/>
+          <w:i w:val="false"/>
+          <w:iCs w:val="false"/>
+          <w:sz w:val="24"/>
+          <w:szCs w:val="24"/>
+        </w:rPr>
+        <w:t xml:space="preserve">Hacer publico en medios digitales (Oferta exclusiva de redes sociales y tienda virtual) la promocion de que la primera compra en tienda virtual durante su mes de cumpleaños tendra un descuento especial (descuento a convenir con area encargada) y que luego de eso la primera compra realizada en punto de venta fisico en cualquier momento del año </w:t>
+      </w:r>
+      <w:r>
+        <w:rPr>
+          <w:b w:val="false"/>
+          <w:bCs w:val="false"/>
+          <w:i w:val="false"/>
+          <w:iCs w:val="false"/>
+          <w:sz w:val="24"/>
+          <w:szCs w:val="24"/>
+        </w:rPr>
+        <w:t>(</w:t>
+      </w:r>
+      <w:r>
+        <w:rPr>
+          <w:b w:val="false"/>
+          <w:bCs w:val="false"/>
+          <w:i w:val="false"/>
+          <w:iCs w:val="false"/>
+          <w:sz w:val="24"/>
+          <w:szCs w:val="24"/>
+        </w:rPr>
+        <w:t>mostrando comprobante de compra de tienda virtual y documento de identidad</w:t>
+      </w:r>
+      <w:r>
+        <w:rPr>
+          <w:b w:val="false"/>
+          <w:bCs w:val="false"/>
+          <w:i w:val="false"/>
+          <w:iCs w:val="false"/>
+          <w:sz w:val="24"/>
+          <w:szCs w:val="24"/>
+        </w:rPr>
+        <w:t>) Recibira el mismo descuento *Oferta dirigida a clientes nuevos</w:t>
+      </w:r>
+    </w:p>
+    <w:p>
+      <w:pPr>
+        <w:pStyle w:val="Cuerpodetexto"/>
+        <w:spacing w:lineRule="auto" w:line="360" w:before="0" w:after="0"/>
+        <w:contextualSpacing/>
+        <w:rPr>
+          <w:b w:val="false"/>
+          <w:b w:val="false"/>
+          <w:bCs w:val="false"/>
+          <w:i w:val="false"/>
+          <w:i w:val="false"/>
+          <w:iCs w:val="false"/>
+          <w:sz w:val="24"/>
+          <w:szCs w:val="24"/>
+        </w:rPr>
+      </w:pPr>
+      <w:r>
+        <w:rPr>
+          <w:b w:val="false"/>
+          <w:bCs w:val="false"/>
+          <w:i w:val="false"/>
+          <w:iCs w:val="false"/>
+          <w:sz w:val="24"/>
+          <w:szCs w:val="24"/>
+        </w:rPr>
+        <w:t>De esta forma conseguiremos que las personas que vean la publicacion y no hayan tenido la oportunidad de comprar con nosotros se vean atraidas a hacerlo.</w:t>
+      </w:r>
+    </w:p>
+    <w:p>
+      <w:pPr>
+        <w:pStyle w:val="Cuerpodetexto"/>
+        <w:spacing w:lineRule="auto" w:line="360" w:before="0" w:after="0"/>
+        <w:contextualSpacing/>
+        <w:rPr>
+          <w:b w:val="false"/>
+          <w:b w:val="false"/>
+          <w:bCs w:val="false"/>
+          <w:i w:val="false"/>
+          <w:i w:val="false"/>
+          <w:iCs w:val="false"/>
+          <w:sz w:val="24"/>
+          <w:szCs w:val="24"/>
+        </w:rPr>
+      </w:pPr>
+      <w:r>
+        <w:rPr>
+          <w:b w:val="false"/>
+          <w:bCs w:val="false"/>
+          <w:i w:val="false"/>
+          <w:iCs w:val="false"/>
+          <w:sz w:val="24"/>
+          <w:szCs w:val="24"/>
+        </w:rPr>
+      </w:r>
+    </w:p>
+    <w:p>
+      <w:pPr>
+        <w:pStyle w:val="Cuerpodetexto"/>
+        <w:spacing w:lineRule="auto" w:line="360" w:before="0" w:after="0"/>
+        <w:contextualSpacing/>
+        <w:rPr>
+          <w:b w:val="false"/>
+          <w:b w:val="false"/>
+          <w:bCs w:val="false"/>
+          <w:i w:val="false"/>
+          <w:i w:val="false"/>
+          <w:iCs w:val="false"/>
+          <w:sz w:val="24"/>
+          <w:szCs w:val="24"/>
+        </w:rPr>
+      </w:pPr>
+      <w:r>
+        <w:rPr>
+          <w:b w:val="false"/>
+          <w:bCs w:val="false"/>
+          <w:i w:val="false"/>
+          <w:iCs w:val="false"/>
+          <w:sz w:val="24"/>
+          <w:szCs w:val="24"/>
+        </w:rPr>
+        <w:t>*Analisis del ciclo de vida del cliente para esta estrategia:</w:t>
+      </w:r>
+    </w:p>
+    <w:p>
+      <w:pPr>
+        <w:pStyle w:val="Cuerpodetexto"/>
+        <w:spacing w:lineRule="auto" w:line="360" w:before="0" w:after="0"/>
+        <w:contextualSpacing/>
+        <w:rPr>
+          <w:b w:val="false"/>
+          <w:b w:val="false"/>
+          <w:bCs w:val="false"/>
+          <w:i w:val="false"/>
+          <w:i w:val="false"/>
+          <w:iCs w:val="false"/>
+          <w:sz w:val="24"/>
+          <w:szCs w:val="24"/>
+        </w:rPr>
+      </w:pPr>
+      <w:r>
+        <w:rPr>
+          <w:b w:val="false"/>
+          <w:bCs w:val="false"/>
+          <w:i w:val="false"/>
+          <w:iCs w:val="false"/>
+          <w:sz w:val="24"/>
+          <w:szCs w:val="24"/>
+        </w:rPr>
+      </w:r>
+    </w:p>
+    <w:p>
+      <w:pPr>
+        <w:pStyle w:val="Cuerpodetexto"/>
+        <w:spacing w:lineRule="auto" w:line="360" w:before="0" w:after="0"/>
+        <w:contextualSpacing/>
+        <w:rPr>
+          <w:b/>
+          <w:b/>
+          <w:bCs/>
+          <w:i w:val="false"/>
+          <w:i w:val="false"/>
+          <w:iCs w:val="false"/>
+          <w:sz w:val="24"/>
+          <w:szCs w:val="24"/>
+        </w:rPr>
+      </w:pPr>
+      <w:r>
+        <w:rPr>
+          <w:b/>
+          <w:bCs/>
+          <w:i w:val="false"/>
+          <w:iCs w:val="false"/>
+          <w:sz w:val="24"/>
+          <w:szCs w:val="24"/>
+        </w:rPr>
+        <w:t>Adquisicion</w:t>
+      </w:r>
+    </w:p>
+    <w:p>
+      <w:pPr>
+        <w:pStyle w:val="Cuerpodetexto"/>
+        <w:spacing w:lineRule="auto" w:line="360" w:before="0" w:after="0"/>
+        <w:contextualSpacing/>
+        <w:rPr>
+          <w:b/>
+          <w:b/>
+          <w:bCs/>
+          <w:i w:val="false"/>
+          <w:i w:val="false"/>
+          <w:iCs w:val="false"/>
+          <w:sz w:val="24"/>
+          <w:szCs w:val="24"/>
+        </w:rPr>
+      </w:pPr>
+      <w:r>
+        <w:rPr>
+          <w:b/>
+          <w:bCs/>
+          <w:i w:val="false"/>
+          <w:iCs w:val="false"/>
+          <w:sz w:val="24"/>
+          <w:szCs w:val="24"/>
+        </w:rPr>
+      </w:r>
+    </w:p>
+    <w:p>
+      <w:pPr>
+        <w:pStyle w:val="Cuerpodetexto"/>
+        <w:spacing w:lineRule="auto" w:line="360" w:before="0" w:after="0"/>
+        <w:contextualSpacing/>
+        <w:rPr>
+          <w:b/>
+          <w:b/>
+          <w:bCs/>
+          <w:i w:val="false"/>
+          <w:i w:val="false"/>
+          <w:iCs w:val="false"/>
+          <w:sz w:val="24"/>
+          <w:szCs w:val="24"/>
+        </w:rPr>
+      </w:pPr>
+      <w:r>
+        <w:rPr>
+          <w:b/>
+          <w:bCs/>
+          <w:i w:val="false"/>
+          <w:iCs w:val="false"/>
+          <w:sz w:val="24"/>
+          <w:szCs w:val="24"/>
+        </w:rPr>
+        <w:t>Conversion</w:t>
+      </w:r>
+    </w:p>
+    <w:p>
+      <w:pPr>
+        <w:pStyle w:val="Cuerpodetexto"/>
+        <w:spacing w:lineRule="auto" w:line="360" w:before="0" w:after="0"/>
+        <w:contextualSpacing/>
+        <w:rPr>
+          <w:b/>
+          <w:b/>
+          <w:bCs/>
+          <w:i w:val="false"/>
+          <w:i w:val="false"/>
+          <w:iCs w:val="false"/>
+          <w:sz w:val="24"/>
+          <w:szCs w:val="24"/>
+        </w:rPr>
+      </w:pPr>
+      <w:r>
+        <w:rPr>
+          <w:b/>
+          <w:bCs/>
+          <w:i w:val="false"/>
+          <w:iCs w:val="false"/>
+          <w:sz w:val="24"/>
+          <w:szCs w:val="24"/>
+        </w:rPr>
+      </w:r>
+    </w:p>
+    <w:p>
+      <w:pPr>
+        <w:pStyle w:val="Cuerpodetexto"/>
+        <w:spacing w:lineRule="auto" w:line="360" w:before="0" w:after="0"/>
+        <w:contextualSpacing/>
+        <w:rPr>
+          <w:b/>
+          <w:b/>
+          <w:bCs/>
+          <w:i w:val="false"/>
+          <w:i w:val="false"/>
+          <w:iCs w:val="false"/>
+          <w:sz w:val="24"/>
+          <w:szCs w:val="24"/>
+        </w:rPr>
+      </w:pPr>
+      <w:r>
+        <w:rPr>
+          <w:b/>
+          <w:bCs/>
+          <w:i w:val="false"/>
+          <w:iCs w:val="false"/>
+          <w:sz w:val="24"/>
+          <w:szCs w:val="24"/>
+        </w:rPr>
+        <w:t>Crecimiento</w:t>
+      </w:r>
+    </w:p>
+    <w:p>
+      <w:pPr>
+        <w:pStyle w:val="Cuerpodetexto"/>
+        <w:spacing w:lineRule="auto" w:line="360" w:before="0" w:after="0"/>
+        <w:contextualSpacing/>
+        <w:rPr>
+          <w:b/>
+          <w:b/>
+          <w:bCs/>
+          <w:i w:val="false"/>
+          <w:i w:val="false"/>
+          <w:iCs w:val="false"/>
+          <w:sz w:val="24"/>
+          <w:szCs w:val="24"/>
+        </w:rPr>
+      </w:pPr>
+      <w:r>
+        <w:rPr>
+          <w:b/>
+          <w:bCs/>
+          <w:i w:val="false"/>
+          <w:iCs w:val="false"/>
+          <w:sz w:val="24"/>
+          <w:szCs w:val="24"/>
+        </w:rPr>
+      </w:r>
+    </w:p>
+    <w:p>
+      <w:pPr>
+        <w:pStyle w:val="Cuerpodetexto"/>
+        <w:spacing w:lineRule="auto" w:line="360" w:before="0" w:after="0"/>
+        <w:contextualSpacing/>
+        <w:rPr>
+          <w:b/>
+          <w:b/>
+          <w:bCs/>
+          <w:i w:val="false"/>
+          <w:i w:val="false"/>
+          <w:iCs w:val="false"/>
+          <w:sz w:val="24"/>
+          <w:szCs w:val="24"/>
+        </w:rPr>
+      </w:pPr>
+      <w:r>
+        <w:rPr>
+          <w:b/>
+          <w:bCs/>
+          <w:i w:val="false"/>
+          <w:iCs w:val="false"/>
+          <w:sz w:val="24"/>
+          <w:szCs w:val="24"/>
+        </w:rPr>
+        <w:t>Retencion y fidelizacion</w:t>
+      </w:r>
+    </w:p>
+    <w:p>
+      <w:pPr>
+        <w:pStyle w:val="Cuerpodetexto"/>
+        <w:spacing w:lineRule="auto" w:line="360" w:before="0" w:after="0"/>
+        <w:contextualSpacing/>
+        <w:rPr>
+          <w:b/>
+          <w:b/>
+          <w:bCs/>
+          <w:i w:val="false"/>
+          <w:i w:val="false"/>
+          <w:iCs w:val="false"/>
+          <w:sz w:val="24"/>
+          <w:szCs w:val="24"/>
+        </w:rPr>
+      </w:pPr>
+      <w:r>
+        <w:rPr>
+          <w:b/>
+          <w:bCs/>
+          <w:i w:val="false"/>
+          <w:iCs w:val="false"/>
+          <w:sz w:val="24"/>
+          <w:szCs w:val="24"/>
+        </w:rPr>
+      </w:r>
+    </w:p>
+    <w:p>
+      <w:pPr>
+        <w:pStyle w:val="Cuerpodetexto"/>
+        <w:spacing w:lineRule="auto" w:line="360" w:before="0" w:after="0"/>
+        <w:contextualSpacing/>
+        <w:rPr/>
+      </w:pPr>
+      <w:r>
+        <w:rPr/>
+        <w:t>leccion 3 de la unidad 1</w:t>
+      </w:r>
+    </w:p>
+    <w:p>
+      <w:pPr>
+        <w:pStyle w:val="Cuerpodetexto"/>
+        <w:spacing w:lineRule="auto" w:line="360" w:before="0" w:after="0"/>
+        <w:contextualSpacing/>
+        <w:rPr/>
+      </w:pPr>
+      <w:r>
+        <w:rPr/>
+        <w:t xml:space="preserve">leccion 3 de la unidad 4 </w:t>
       </w:r>
     </w:p>
     <w:sectPr>
@@ -2976,6 +3386,22 @@
       <w:rFonts w:cs="OpenSymbol"/>
     </w:rPr>
   </w:style>
+  <w:style w:type="character" w:styleId="ListLabel4">
+    <w:name w:val="ListLabel 4"/>
+    <w:qFormat/>
+    <w:rPr>
+      <w:rFonts w:cs="OpenSymbol"/>
+      <w:b w:val="false"/>
+      <w:sz w:val="24"/>
+    </w:rPr>
+  </w:style>
+  <w:style w:type="character" w:styleId="ListLabel5">
+    <w:name w:val="ListLabel 5"/>
+    <w:qFormat/>
+    <w:rPr>
+      <w:rFonts w:cs="OpenSymbol"/>
+    </w:rPr>
+  </w:style>
   <w:style w:type="paragraph" w:styleId="Encabezado">
     <w:name w:val="Encabezado"/>
     <w:basedOn w:val="Normal"/>

</xml_diff>

<commit_message>
pto 4 est 2
</commit_message>
<xml_diff>
--- a/Fundamentos_de_Marketing_Tradicional_y_Digital_Julio_Cárdenas.docx
+++ b/Fundamentos_de_Marketing_Tradicional_y_Digital_Julio_Cárdenas.docx
@@ -2261,7 +2261,51 @@
           <w:sz w:val="24"/>
           <w:szCs w:val="24"/>
         </w:rPr>
-        <w:t>Campaña orientada al desarrollo de clientes (Abrir mercado) Mediante la cual se busca conseguir nuevos clientes basados en los gustos y necesidaddes de la poblacion o segmento de la misma que se quiere abordar y acercar la empreasa a ellos. La estrategia seria…</w:t>
+        <w:t xml:space="preserve">Campaña orientada al </w:t>
+      </w:r>
+      <w:r>
+        <w:rPr>
+          <w:b w:val="false"/>
+          <w:bCs w:val="false"/>
+          <w:i/>
+          <w:iCs/>
+          <w:sz w:val="24"/>
+          <w:szCs w:val="24"/>
+        </w:rPr>
+        <w:t>desarrollo</w:t>
+      </w:r>
+      <w:r>
+        <w:rPr>
+          <w:b w:val="false"/>
+          <w:bCs w:val="false"/>
+          <w:i w:val="false"/>
+          <w:iCs w:val="false"/>
+          <w:sz w:val="24"/>
+          <w:szCs w:val="24"/>
+        </w:rPr>
+        <w:t xml:space="preserve"> de clientes (Abrir mercado) Mediante la cual se busca conseguir </w:t>
+      </w:r>
+      <w:r>
+        <w:rPr>
+          <w:b w:val="false"/>
+          <w:bCs w:val="false"/>
+          <w:i w:val="false"/>
+          <w:iCs w:val="false"/>
+          <w:sz w:val="24"/>
+          <w:szCs w:val="24"/>
+        </w:rPr>
+        <w:t>un porcentaje de 10% de aumento en nuevos clientes en comparacion a campañas tradicionales</w:t>
+      </w:r>
+      <w:r>
+        <w:rPr>
+          <w:b w:val="false"/>
+          <w:bCs w:val="false"/>
+          <w:i w:val="false"/>
+          <w:iCs w:val="false"/>
+          <w:sz w:val="24"/>
+          <w:szCs w:val="24"/>
+        </w:rPr>
+        <w:t xml:space="preserve"> basados en los gustos y necesidaddes de la poblacion o segmento de la misma que se quiere abordar y acercar la empreasa a ellos. La estrategia seria…</w:t>
       </w:r>
     </w:p>
     <w:p>
@@ -2350,7 +2394,29 @@
           <w:sz w:val="24"/>
           <w:szCs w:val="24"/>
         </w:rPr>
-        <w:t>De esta forma conseguiremos que las personas que vean la publicacion y no hayan tenido la oportunidad de comprar con nosotros se vean atraidas a hacerlo.</w:t>
+        <w:t>De esta forma conseguiremos que las personas que vean la publicacion y no hayan tenido la oportunidad de comprar con “</w:t>
+      </w:r>
+      <w:r>
+        <w:rPr>
+          <w:b w:val="false"/>
+          <w:bCs w:val="false"/>
+          <w:i w:val="false"/>
+          <w:iCs w:val="false"/>
+          <w:sz w:val="24"/>
+          <w:szCs w:val="24"/>
+        </w:rPr>
+        <w:t>El despertar</w:t>
+      </w:r>
+      <w:r>
+        <w:rPr>
+          <w:b w:val="false"/>
+          <w:bCs w:val="false"/>
+          <w:i w:val="false"/>
+          <w:iCs w:val="false"/>
+          <w:sz w:val="24"/>
+          <w:szCs w:val="24"/>
+        </w:rPr>
+        <w:t>” se vean atraidas a hacerlo.</w:t>
       </w:r>
     </w:p>
     <w:p>
@@ -2460,223 +2526,323 @@
           <w:sz w:val="24"/>
           <w:szCs w:val="24"/>
         </w:rPr>
-        <w:t>Adquisicion</w:t>
-      </w:r>
-    </w:p>
-    <w:p>
-      <w:pPr>
-        <w:pStyle w:val="Cuerpodetexto"/>
-        <w:spacing w:lineRule="auto" w:line="360" w:before="0" w:after="0"/>
-        <w:contextualSpacing/>
-        <w:rPr>
-          <w:b/>
-          <w:b/>
-          <w:bCs/>
-          <w:i w:val="false"/>
-          <w:i w:val="false"/>
-          <w:iCs w:val="false"/>
-          <w:sz w:val="24"/>
-          <w:szCs w:val="24"/>
-        </w:rPr>
-      </w:pPr>
-      <w:r>
-        <w:rPr>
-          <w:b/>
-          <w:bCs/>
-          <w:i w:val="false"/>
-          <w:iCs w:val="false"/>
-          <w:sz w:val="24"/>
-          <w:szCs w:val="24"/>
-        </w:rPr>
-      </w:r>
-    </w:p>
-    <w:p>
-      <w:pPr>
-        <w:pStyle w:val="Cuerpodetexto"/>
-        <w:spacing w:lineRule="auto" w:line="360" w:before="0" w:after="0"/>
-        <w:contextualSpacing/>
-        <w:rPr>
-          <w:b/>
-          <w:b/>
-          <w:bCs/>
-          <w:i w:val="false"/>
-          <w:i w:val="false"/>
-          <w:iCs w:val="false"/>
-          <w:sz w:val="24"/>
-          <w:szCs w:val="24"/>
-        </w:rPr>
-      </w:pPr>
-      <w:r>
-        <w:rPr>
-          <w:b/>
-          <w:bCs/>
-          <w:i w:val="false"/>
-          <w:iCs w:val="false"/>
-          <w:sz w:val="24"/>
-          <w:szCs w:val="24"/>
-        </w:rPr>
-        <w:t>Conversion</w:t>
-      </w:r>
-    </w:p>
-    <w:p>
-      <w:pPr>
-        <w:pStyle w:val="Cuerpodetexto"/>
-        <w:spacing w:lineRule="auto" w:line="360" w:before="0" w:after="0"/>
-        <w:contextualSpacing/>
-        <w:rPr>
-          <w:b/>
-          <w:b/>
-          <w:bCs/>
-          <w:i w:val="false"/>
-          <w:i w:val="false"/>
-          <w:iCs w:val="false"/>
-          <w:sz w:val="24"/>
-          <w:szCs w:val="24"/>
-        </w:rPr>
-      </w:pPr>
-      <w:r>
-        <w:rPr>
-          <w:b/>
-          <w:bCs/>
-          <w:i w:val="false"/>
-          <w:iCs w:val="false"/>
-          <w:sz w:val="24"/>
-          <w:szCs w:val="24"/>
-        </w:rPr>
-      </w:r>
-    </w:p>
-    <w:p>
-      <w:pPr>
-        <w:pStyle w:val="Cuerpodetexto"/>
-        <w:spacing w:lineRule="auto" w:line="360" w:before="0" w:after="0"/>
-        <w:contextualSpacing/>
-        <w:rPr>
-          <w:b/>
-          <w:b/>
-          <w:bCs/>
-          <w:i w:val="false"/>
-          <w:i w:val="false"/>
-          <w:iCs w:val="false"/>
-          <w:sz w:val="24"/>
-          <w:szCs w:val="24"/>
-        </w:rPr>
-      </w:pPr>
-      <w:r>
-        <w:rPr>
-          <w:b/>
-          <w:bCs/>
-          <w:i w:val="false"/>
-          <w:iCs w:val="false"/>
-          <w:sz w:val="24"/>
-          <w:szCs w:val="24"/>
-        </w:rPr>
-        <w:t>Crecimiento</w:t>
-      </w:r>
-    </w:p>
-    <w:p>
-      <w:pPr>
-        <w:pStyle w:val="Cuerpodetexto"/>
-        <w:spacing w:lineRule="auto" w:line="360" w:before="0" w:after="0"/>
-        <w:contextualSpacing/>
-        <w:rPr>
-          <w:b/>
-          <w:b/>
-          <w:bCs/>
-          <w:i w:val="false"/>
-          <w:i w:val="false"/>
-          <w:iCs w:val="false"/>
-          <w:sz w:val="24"/>
-          <w:szCs w:val="24"/>
-        </w:rPr>
-      </w:pPr>
-      <w:r>
-        <w:rPr>
-          <w:b/>
-          <w:bCs/>
-          <w:i w:val="false"/>
-          <w:iCs w:val="false"/>
-          <w:sz w:val="24"/>
-          <w:szCs w:val="24"/>
-        </w:rPr>
-      </w:r>
-    </w:p>
-    <w:p>
-      <w:pPr>
-        <w:pStyle w:val="Cuerpodetexto"/>
-        <w:spacing w:lineRule="auto" w:line="360" w:before="0" w:after="0"/>
-        <w:contextualSpacing/>
-        <w:rPr>
-          <w:b/>
-          <w:b/>
-          <w:bCs/>
-          <w:i w:val="false"/>
-          <w:i w:val="false"/>
-          <w:iCs w:val="false"/>
-          <w:sz w:val="24"/>
-          <w:szCs w:val="24"/>
-        </w:rPr>
-      </w:pPr>
-      <w:r>
-        <w:rPr>
-          <w:b/>
-          <w:bCs/>
-          <w:i w:val="false"/>
-          <w:iCs w:val="false"/>
-          <w:sz w:val="24"/>
-          <w:szCs w:val="24"/>
-        </w:rPr>
-        <w:t>Retencion y fidelizacion</w:t>
-      </w:r>
-    </w:p>
-    <w:p>
-      <w:pPr>
-        <w:pStyle w:val="Cuerpodetexto"/>
-        <w:spacing w:lineRule="auto" w:line="360" w:before="0" w:after="0"/>
-        <w:contextualSpacing/>
-        <w:rPr>
-          <w:b/>
-          <w:b/>
-          <w:bCs/>
-          <w:i w:val="false"/>
-          <w:i w:val="false"/>
-          <w:iCs w:val="false"/>
-          <w:sz w:val="24"/>
-          <w:szCs w:val="24"/>
-        </w:rPr>
-      </w:pPr>
-      <w:r>
-        <w:rPr>
-          <w:b/>
-          <w:bCs/>
-          <w:i w:val="false"/>
-          <w:iCs w:val="false"/>
-          <w:sz w:val="24"/>
-          <w:szCs w:val="24"/>
-        </w:rPr>
-      </w:r>
-    </w:p>
-    <w:p>
-      <w:pPr>
-        <w:pStyle w:val="Cuerpodetexto"/>
-        <w:spacing w:lineRule="auto" w:line="360" w:before="0" w:after="0"/>
-        <w:contextualSpacing/>
-        <w:rPr/>
-      </w:pPr>
-      <w:r>
-        <w:rPr/>
-        <w:t>leccion 3 de la unidad 1</w:t>
-      </w:r>
-    </w:p>
-    <w:p>
-      <w:pPr>
-        <w:pStyle w:val="Cuerpodetexto"/>
-        <w:spacing w:lineRule="auto" w:line="360" w:before="0" w:after="0"/>
-        <w:contextualSpacing/>
-        <w:rPr/>
-      </w:pPr>
-      <w:r>
-        <w:rPr/>
-        <w:t xml:space="preserve">leccion 3 de la unidad 4 </w:t>
+        <w:t xml:space="preserve">Adquisicion: </w:t>
+      </w:r>
+      <w:r>
+        <w:rPr>
+          <w:b w:val="false"/>
+          <w:bCs w:val="false"/>
+          <w:i w:val="false"/>
+          <w:iCs w:val="false"/>
+          <w:sz w:val="24"/>
+          <w:szCs w:val="24"/>
+        </w:rPr>
+        <w:t xml:space="preserve">En esta primera etapa es la inversion mayor donde el diseño grafico de la estrategia, los anuncios pagos en redes sociales y las funciones del comunity manager deben ser tomadas en cuenta. </w:t>
+      </w:r>
+    </w:p>
+    <w:p>
+      <w:pPr>
+        <w:pStyle w:val="Cuerpodetexto"/>
+        <w:spacing w:lineRule="auto" w:line="360" w:before="0" w:after="0"/>
+        <w:contextualSpacing/>
+        <w:rPr>
+          <w:b/>
+          <w:b/>
+          <w:bCs/>
+          <w:i w:val="false"/>
+          <w:i w:val="false"/>
+          <w:iCs w:val="false"/>
+          <w:sz w:val="24"/>
+          <w:szCs w:val="24"/>
+        </w:rPr>
+      </w:pPr>
+      <w:r>
+        <w:rPr>
+          <w:b/>
+          <w:bCs/>
+          <w:i w:val="false"/>
+          <w:iCs w:val="false"/>
+          <w:sz w:val="24"/>
+          <w:szCs w:val="24"/>
+        </w:rPr>
+      </w:r>
+    </w:p>
+    <w:p>
+      <w:pPr>
+        <w:pStyle w:val="Cuerpodetexto"/>
+        <w:spacing w:lineRule="auto" w:line="360" w:before="0" w:after="0"/>
+        <w:contextualSpacing/>
+        <w:rPr>
+          <w:b/>
+          <w:b/>
+          <w:bCs/>
+          <w:i w:val="false"/>
+          <w:i w:val="false"/>
+          <w:iCs w:val="false"/>
+          <w:sz w:val="24"/>
+          <w:szCs w:val="24"/>
+        </w:rPr>
+      </w:pPr>
+      <w:r>
+        <w:rPr>
+          <w:b/>
+          <w:bCs/>
+          <w:i w:val="false"/>
+          <w:iCs w:val="false"/>
+          <w:sz w:val="24"/>
+          <w:szCs w:val="24"/>
+        </w:rPr>
+        <w:t xml:space="preserve">Conversion: </w:t>
+      </w:r>
+      <w:r>
+        <w:rPr>
+          <w:b w:val="false"/>
+          <w:bCs w:val="false"/>
+          <w:i w:val="false"/>
+          <w:iCs w:val="false"/>
+          <w:sz w:val="24"/>
+          <w:szCs w:val="24"/>
+        </w:rPr>
+        <w:t>Al aplicar esta estrategia y corra la segunda fase de la misma es donde conseguimos que el cliente potencial se convierta en comprador y se logre el objetivo de esta estrategia que es atraer un porcentaje del 10% mas de clientes nuevos y llevarlos hasta la compra</w:t>
+      </w:r>
+    </w:p>
+    <w:p>
+      <w:pPr>
+        <w:pStyle w:val="Cuerpodetexto"/>
+        <w:spacing w:lineRule="auto" w:line="360" w:before="0" w:after="0"/>
+        <w:contextualSpacing/>
+        <w:rPr>
+          <w:b/>
+          <w:b/>
+          <w:bCs/>
+          <w:i w:val="false"/>
+          <w:i w:val="false"/>
+          <w:iCs w:val="false"/>
+          <w:sz w:val="24"/>
+          <w:szCs w:val="24"/>
+        </w:rPr>
+      </w:pPr>
+      <w:r>
+        <w:rPr>
+          <w:b/>
+          <w:bCs/>
+          <w:i w:val="false"/>
+          <w:iCs w:val="false"/>
+          <w:sz w:val="24"/>
+          <w:szCs w:val="24"/>
+        </w:rPr>
+      </w:r>
+    </w:p>
+    <w:p>
+      <w:pPr>
+        <w:pStyle w:val="Cuerpodetexto"/>
+        <w:spacing w:lineRule="auto" w:line="360" w:before="0" w:after="0"/>
+        <w:contextualSpacing/>
+        <w:rPr>
+          <w:b/>
+          <w:b/>
+          <w:bCs/>
+          <w:i w:val="false"/>
+          <w:i w:val="false"/>
+          <w:iCs w:val="false"/>
+          <w:sz w:val="24"/>
+          <w:szCs w:val="24"/>
+        </w:rPr>
+      </w:pPr>
+      <w:r>
+        <w:rPr>
+          <w:b/>
+          <w:bCs/>
+          <w:i w:val="false"/>
+          <w:iCs w:val="false"/>
+          <w:sz w:val="24"/>
+          <w:szCs w:val="24"/>
+        </w:rPr>
+        <w:t xml:space="preserve">Crecimiento: </w:t>
+      </w:r>
+      <w:r>
+        <w:rPr>
+          <w:b w:val="false"/>
+          <w:bCs w:val="false"/>
+          <w:i w:val="false"/>
+          <w:iCs w:val="false"/>
+          <w:sz w:val="24"/>
+          <w:szCs w:val="24"/>
+        </w:rPr>
+        <w:t>Una buena forma de de seguir un proceso de desarrollo y crecimiento con el cliente podria ser haciendo algunos cambios en las caracteristicas del producto o en estrategia de mercadeo donde proponer al cliente ser notificado de actualizaciones o mejoras del producto asi como nuevas versiones o nuevas colecciones antes que al publico general para su adquisicion en primer lugar y mantener al dia su actualizacion con el producto adquirido.</w:t>
+      </w:r>
+    </w:p>
+    <w:p>
+      <w:pPr>
+        <w:pStyle w:val="Cuerpodetexto"/>
+        <w:spacing w:lineRule="auto" w:line="360" w:before="0" w:after="0"/>
+        <w:contextualSpacing/>
+        <w:rPr>
+          <w:b/>
+          <w:b/>
+          <w:bCs/>
+          <w:i w:val="false"/>
+          <w:i w:val="false"/>
+          <w:iCs w:val="false"/>
+          <w:sz w:val="24"/>
+          <w:szCs w:val="24"/>
+        </w:rPr>
+      </w:pPr>
+      <w:r>
+        <w:rPr>
+          <w:b/>
+          <w:bCs/>
+          <w:i w:val="false"/>
+          <w:iCs w:val="false"/>
+          <w:sz w:val="24"/>
+          <w:szCs w:val="24"/>
+        </w:rPr>
+      </w:r>
+    </w:p>
+    <w:p>
+      <w:pPr>
+        <w:pStyle w:val="Cuerpodetexto"/>
+        <w:spacing w:lineRule="auto" w:line="360" w:before="0" w:after="0"/>
+        <w:contextualSpacing/>
+        <w:rPr>
+          <w:b/>
+          <w:b/>
+          <w:bCs/>
+          <w:i w:val="false"/>
+          <w:i w:val="false"/>
+          <w:iCs w:val="false"/>
+          <w:sz w:val="24"/>
+          <w:szCs w:val="24"/>
+        </w:rPr>
+      </w:pPr>
+      <w:r>
+        <w:rPr>
+          <w:b/>
+          <w:bCs/>
+          <w:i w:val="false"/>
+          <w:iCs w:val="false"/>
+          <w:sz w:val="24"/>
+          <w:szCs w:val="24"/>
+        </w:rPr>
+        <w:t xml:space="preserve">Retencion y fidelizacion: </w:t>
+      </w:r>
+      <w:r>
+        <w:rPr>
+          <w:b w:val="false"/>
+          <w:bCs w:val="false"/>
+          <w:i w:val="false"/>
+          <w:iCs w:val="false"/>
+          <w:sz w:val="24"/>
+          <w:szCs w:val="24"/>
+        </w:rPr>
+        <w:t xml:space="preserve"> </w:t>
+      </w:r>
+      <w:r>
+        <w:rPr>
+          <w:b w:val="false"/>
+          <w:bCs w:val="false"/>
+          <w:i w:val="false"/>
+          <w:iCs w:val="false"/>
+          <w:sz w:val="24"/>
+          <w:szCs w:val="24"/>
+        </w:rPr>
+        <w:t>La ideaes retener al cliente y no que sea un comprador eventual aislado. Actualmente muchos almacenes emplean el uso de tarjetas de descuento o acumulacion de puntos, siendo una tendencia global facil de aplicar * con terminos y condiciones.</w:t>
+      </w:r>
+    </w:p>
+    <w:p>
+      <w:pPr>
+        <w:pStyle w:val="Cuerpodetexto"/>
+        <w:spacing w:lineRule="auto" w:line="360" w:before="0" w:after="0"/>
+        <w:contextualSpacing/>
+        <w:rPr/>
+      </w:pPr>
+      <w:r>
+        <w:rPr/>
+      </w:r>
+    </w:p>
+    <w:p>
+      <w:pPr>
+        <w:pStyle w:val="Cuerpodetexto"/>
+        <w:spacing w:lineRule="auto" w:line="360" w:before="0" w:after="0"/>
+        <w:contextualSpacing/>
+        <w:rPr/>
+      </w:pPr>
+      <w:r>
+        <w:rPr/>
+        <w:t>Estrategia 2</w:t>
+      </w:r>
+    </w:p>
+    <w:p>
+      <w:pPr>
+        <w:pStyle w:val="Cuerpodetexto"/>
+        <w:spacing w:lineRule="auto" w:line="360" w:before="0" w:after="0"/>
+        <w:contextualSpacing/>
+        <w:rPr/>
+      </w:pPr>
+      <w:r>
+        <w:rPr/>
+      </w:r>
+    </w:p>
+    <w:p>
+      <w:pPr>
+        <w:pStyle w:val="Cuerpodetexto"/>
+        <w:spacing w:lineRule="auto" w:line="360" w:before="0" w:after="0"/>
+        <w:contextualSpacing/>
+        <w:rPr/>
+      </w:pPr>
+      <w:r>
+        <w:rPr/>
+        <w:t xml:space="preserve">Estrategia orientada a la fidelización de clientes. En esta estrategia se busca que el 20% de compradores eventuales se conviertan en compradores frecuentes leales a la empresa. </w:t>
+      </w:r>
+    </w:p>
+    <w:p>
+      <w:pPr>
+        <w:pStyle w:val="Cuerpodetexto"/>
+        <w:spacing w:lineRule="auto" w:line="360" w:before="0" w:after="0"/>
+        <w:contextualSpacing/>
+        <w:rPr/>
+      </w:pPr>
+      <w:r>
+        <w:rPr/>
+        <w:t>Esto se puede medir con la base de datos del cliente donde se incluya el campo listado de compras.</w:t>
+      </w:r>
+    </w:p>
+    <w:p>
+      <w:pPr>
+        <w:pStyle w:val="Cuerpodetexto"/>
+        <w:spacing w:lineRule="auto" w:line="360" w:before="0" w:after="0"/>
+        <w:contextualSpacing/>
+        <w:rPr/>
+      </w:pPr>
+      <w:r>
+        <w:rPr/>
+        <w:t>Para esta estrategia crear una membresia de la empresa que se consigue con una cantidad de compras preestablecida durante un tiempo determinado (Ejemplo: Compras superiores a cierta cantidad $ durante un mes o cantidad de veces que viene a hacer cualquier compra durante un mes)</w:t>
+      </w:r>
+    </w:p>
+    <w:p>
+      <w:pPr>
+        <w:pStyle w:val="Cuerpodetexto"/>
+        <w:spacing w:lineRule="auto" w:line="360" w:before="0" w:after="0"/>
+        <w:contextualSpacing/>
+        <w:rPr/>
+      </w:pPr>
+      <w:r>
+        <w:rPr/>
+        <w:t>Con esta membresia el cliente obtiene unos beneficios como extension de garantia, descuentos en familias de productos a partir de el 3</w:t>
+      </w:r>
+      <w:r>
+        <w:rPr>
+          <w:vertAlign w:val="superscript"/>
+        </w:rPr>
+        <w:t>er</w:t>
+      </w:r>
+      <w:r>
+        <w:rPr/>
+        <w:t xml:space="preserve"> producto (ejemplo: Por la compra de un cuaderno y un lapiz obtiene un descuento favorable en borradores, boligrafos, colores… </w:t>
+      </w:r>
+      <w:r>
+        <w:rPr/>
+        <w:t>o consigue un 3 x2 en prendas de vestir de las marcas preseleccionadas)</w:t>
       </w:r>
     </w:p>
     <w:sectPr>

</xml_diff>